<commit_message>
- added second hard mode
</commit_message>
<xml_diff>
--- a/Autumn/Common/Задачи.docx
+++ b/Autumn/Common/Задачи.docx
@@ -93,37 +93,7 @@
         <w:rPr>
           <w:lang w:val="ru-RU"/>
         </w:rPr>
-        <w:t>В</w:t>
-      </w:r>
-      <w:r>
-        <w:rPr>
-          <w:lang w:val="ru-RU"/>
-        </w:rPr>
-        <w:t xml:space="preserve">) </w:t>
-      </w:r>
-      <w:r>
-        <w:rPr>
-          <w:lang w:val="ru-RU"/>
-        </w:rPr>
-        <w:t>отрица</w:t>
-      </w:r>
-      <w:r>
-        <w:rPr>
-          <w:lang w:val="ru-RU"/>
-        </w:rPr>
-        <w:t xml:space="preserve">тельного </w:t>
-      </w:r>
-      <w:r>
-        <w:rPr>
-          <w:lang w:val="ru-RU"/>
-        </w:rPr>
-        <w:t>числа с плавающей запятой двой</w:t>
-      </w:r>
-      <w:r>
-        <w:rPr>
-          <w:lang w:val="ru-RU"/>
-        </w:rPr>
-        <w:t xml:space="preserve">ной точности по стандарту </w:t>
+        <w:t xml:space="preserve">В) отрицательного числа с плавающей запятой двойной точности по стандарту </w:t>
       </w:r>
       <w:r>
         <w:t>IEEE</w:t>
@@ -138,13 +108,7 @@
         <w:rPr>
           <w:lang w:val="ru-RU"/>
         </w:rPr>
-        <w:t>, модуль которого ра</w:t>
-      </w:r>
-      <w:r>
-        <w:rPr>
-          <w:lang w:val="ru-RU"/>
-        </w:rPr>
-        <w:t>вен найденному произведению.</w:t>
+        <w:t>, модуль которого равен найденному произведению.</w:t>
       </w:r>
     </w:p>
     <w:p>
@@ -480,6 +444,7 @@
         </w:rPr>
         <w:t xml:space="preserve">целое, остальные </w:t>
       </w:r>
+      <w:proofErr w:type="spellStart"/>
       <w:r>
         <w:t>a</w:t>
       </w:r>
@@ -489,6 +454,7 @@
         </w:rPr>
         <w:t>i</w:t>
       </w:r>
+      <w:proofErr w:type="spellEnd"/>
       <w:r>
         <w:rPr>
           <w:lang w:val="ru-RU"/>
@@ -513,18 +479,21 @@
         </w:rPr>
         <w:t>натуральные числа. Любое вещественное число представимо в виде цепной дроби, при этом рациональные числа представляются конечной цепной дробью, иррациональные – бесконечной. Квадратный корень числа, не являющегося квадратом целого, является иррациональным числом. Цепная дробь квадратного корня обладает таким свойством, что начиная со следующего за некоторым а</w:t>
       </w:r>
+      <w:proofErr w:type="spellStart"/>
       <w:r>
         <w:rPr>
           <w:vertAlign w:val="subscript"/>
         </w:rPr>
         <w:t>i</w:t>
       </w:r>
+      <w:proofErr w:type="spellEnd"/>
       <w:r>
         <w:rPr>
           <w:lang w:val="ru-RU"/>
         </w:rPr>
         <w:t xml:space="preserve"> </w:t>
       </w:r>
+      <w:proofErr w:type="spellStart"/>
       <w:r>
         <w:t>a</w:t>
       </w:r>
@@ -534,12 +503,14 @@
         </w:rPr>
         <w:t>j</w:t>
       </w:r>
+      <w:proofErr w:type="spellEnd"/>
       <w:r>
         <w:rPr>
           <w:lang w:val="ru-RU"/>
         </w:rPr>
         <w:t>=</w:t>
       </w:r>
+      <w:proofErr w:type="spellStart"/>
       <w:r>
         <w:t>a</w:t>
       </w:r>
@@ -549,6 +520,7 @@
         </w:rPr>
         <w:t>j</w:t>
       </w:r>
+      <w:proofErr w:type="spellEnd"/>
       <w:r>
         <w:rPr>
           <w:vertAlign w:val="subscript"/>
@@ -556,18 +528,21 @@
         </w:rPr>
         <w:t>-</w:t>
       </w:r>
+      <w:proofErr w:type="spellStart"/>
       <w:r>
         <w:rPr>
           <w:vertAlign w:val="subscript"/>
         </w:rPr>
         <w:t>i</w:t>
       </w:r>
+      <w:proofErr w:type="spellEnd"/>
       <w:r>
         <w:rPr>
           <w:lang w:val="ru-RU"/>
         </w:rPr>
         <w:t xml:space="preserve">: </w:t>
       </w:r>
+      <w:proofErr w:type="spellStart"/>
       <w:r>
         <w:t>a</w:t>
       </w:r>
@@ -577,6 +552,7 @@
         </w:rPr>
         <w:t>i</w:t>
       </w:r>
+      <w:proofErr w:type="spellEnd"/>
       <w:r>
         <w:rPr>
           <w:vertAlign w:val="subscript"/>
@@ -606,6 +582,7 @@
         </w:rPr>
         <w:t xml:space="preserve">, </w:t>
       </w:r>
+      <w:proofErr w:type="spellStart"/>
       <w:r>
         <w:t>a</w:t>
       </w:r>
@@ -615,6 +592,7 @@
         </w:rPr>
         <w:t>i</w:t>
       </w:r>
+      <w:proofErr w:type="spellEnd"/>
       <w:r>
         <w:rPr>
           <w:vertAlign w:val="subscript"/>
@@ -650,9 +628,13 @@
         </w:rPr>
         <w:t xml:space="preserve">и т.д. </w:t>
       </w:r>
+      <w:proofErr w:type="spellStart"/>
+      <w:proofErr w:type="gramStart"/>
       <w:r>
         <w:t>i</w:t>
       </w:r>
+      <w:proofErr w:type="spellEnd"/>
+      <w:proofErr w:type="gramEnd"/>
       <w:r>
         <w:rPr>
           <w:lang w:val="ru-RU"/>
@@ -665,9 +647,11 @@
         </w:rPr>
         <w:t xml:space="preserve">называют периодом данной цепной дроби. Для введённого пользователем числа, не являющегося квадратом целого, вывести период </w:t>
       </w:r>
+      <w:proofErr w:type="spellStart"/>
       <w:r>
         <w:t>i</w:t>
       </w:r>
+      <w:proofErr w:type="spellEnd"/>
       <w:r>
         <w:rPr>
           <w:lang w:val="ru-RU"/>
@@ -718,6 +702,7 @@
         </w:rPr>
         <w:t>…</w:t>
       </w:r>
+      <w:proofErr w:type="spellStart"/>
       <w:r>
         <w:t>a</w:t>
       </w:r>
@@ -727,6 +712,7 @@
         </w:rPr>
         <w:t>i</w:t>
       </w:r>
+      <w:proofErr w:type="spellEnd"/>
       <w:r>
         <w:rPr>
           <w:lang w:val="ru-RU"/>
@@ -1120,6 +1106,9 @@
       <w:pPr>
         <w:ind w:firstLine="450"/>
         <w:jc w:val="both"/>
+        <w:rPr>
+          <w:lang w:val="ru-RU"/>
+        </w:rPr>
       </w:pPr>
       <w:r>
         <w:rPr>
@@ -1127,9 +1116,11 @@
         </w:rPr>
         <w:t xml:space="preserve">Возможный пример командной строки для использования программы: </w:t>
       </w:r>
+      <w:proofErr w:type="spellStart"/>
       <w:r>
         <w:t>MyInstagram</w:t>
       </w:r>
+      <w:proofErr w:type="spellEnd"/>
       <w:r>
         <w:rPr>
           <w:lang w:val="ru-RU"/>
@@ -1163,9 +1154,11 @@
         </w:rPr>
         <w:t xml:space="preserve"> </w:t>
       </w:r>
+      <w:proofErr w:type="spellStart"/>
       <w:r>
         <w:t>SobelX</w:t>
       </w:r>
+      <w:proofErr w:type="spellEnd"/>
       <w:r>
         <w:rPr>
           <w:lang w:val="ru-RU"/>
@@ -1996,6 +1989,7 @@
         <w:jc w:val="both"/>
         <w:rPr>
           <w:rFonts w:eastAsiaTheme="minorEastAsia"/>
+          <w:lang w:val="ru-RU"/>
         </w:rPr>
       </w:pPr>
       <w:r>
@@ -2005,6 +1999,9 @@
         <w:t>Вычислить</w:t>
       </w:r>
       <w:r>
+        <w:rPr>
+          <w:lang w:val="ru-RU"/>
+        </w:rPr>
         <w:t xml:space="preserve"> </w:t>
       </w:r>
       <m:oMath>
@@ -2031,6 +2028,7 @@
             <m:r>
               <w:rPr>
                 <w:rFonts w:ascii="Cambria Math" w:hAnsi="Cambria Math"/>
+                <w:lang w:val="ru-RU"/>
               </w:rPr>
               <m:t>=2</m:t>
             </m:r>
@@ -2039,6 +2037,7 @@
             <m:r>
               <w:rPr>
                 <w:rFonts w:ascii="Cambria Math" w:hAnsi="Cambria Math"/>
+                <w:lang w:val="ru-RU"/>
               </w:rPr>
               <m:t>999999</m:t>
             </m:r>
@@ -2048,7 +2047,27 @@
               <w:rPr>
                 <w:rFonts w:ascii="Cambria Math" w:hAnsi="Cambria Math"/>
               </w:rPr>
-              <m:t>MDRS(n)</m:t>
+              <m:t>MDRS</m:t>
+            </m:r>
+            <m:r>
+              <w:rPr>
+                <w:rFonts w:ascii="Cambria Math" w:hAnsi="Cambria Math"/>
+                <w:lang w:val="ru-RU"/>
+              </w:rPr>
+              <m:t>(</m:t>
+            </m:r>
+            <m:r>
+              <w:rPr>
+                <w:rFonts w:ascii="Cambria Math" w:hAnsi="Cambria Math"/>
+              </w:rPr>
+              <m:t>n</m:t>
+            </m:r>
+            <m:r>
+              <w:rPr>
+                <w:rFonts w:ascii="Cambria Math" w:hAnsi="Cambria Math"/>
+                <w:lang w:val="ru-RU"/>
+              </w:rPr>
+              <m:t>)</m:t>
             </m:r>
           </m:e>
         </m:nary>
@@ -2056,6 +2075,7 @@
       <w:r>
         <w:rPr>
           <w:rFonts w:eastAsiaTheme="minorEastAsia"/>
+          <w:lang w:val="ru-RU"/>
         </w:rPr>
         <w:t>.</w:t>
       </w:r>
@@ -2072,6 +2092,7 @@
       <w:r>
         <w:rPr>
           <w:rFonts w:eastAsiaTheme="minorEastAsia"/>
+          <w:b/>
         </w:rPr>
         <w:lastRenderedPageBreak/>
         <w:t>HARD</w:t>
@@ -2079,6 +2100,7 @@
       <w:r>
         <w:rPr>
           <w:rFonts w:eastAsiaTheme="minorEastAsia"/>
+          <w:b/>
           <w:lang w:val="ru-RU"/>
         </w:rPr>
         <w:t xml:space="preserve"> </w:t>
@@ -2086,15 +2108,24 @@
       <w:r>
         <w:rPr>
           <w:rFonts w:eastAsiaTheme="minorEastAsia"/>
+          <w:b/>
         </w:rPr>
         <w:t>MODE</w:t>
       </w:r>
       <w:r>
         <w:rPr>
           <w:rFonts w:eastAsiaTheme="minorEastAsia"/>
-          <w:lang w:val="ru-RU"/>
-        </w:rPr>
-        <w:t xml:space="preserve">: </w:t>
+          <w:b/>
+          <w:lang w:val="ru-RU"/>
+        </w:rPr>
+        <w:t>.</w:t>
+      </w:r>
+      <w:r>
+        <w:rPr>
+          <w:rFonts w:eastAsiaTheme="minorEastAsia"/>
+          <w:lang w:val="ru-RU"/>
+        </w:rPr>
+        <w:t xml:space="preserve"> </w:t>
       </w:r>
       <w:r>
         <w:rPr>
@@ -2280,9 +2311,11 @@
         </w:rPr>
         <w:t xml:space="preserve">можно заполнить без просветов тромино, если </w:t>
       </w:r>
+      <w:proofErr w:type="spellStart"/>
       <w:r>
         <w:t>nxm</w:t>
       </w:r>
+      <w:proofErr w:type="spellEnd"/>
       <w:r>
         <w:rPr>
           <w:lang w:val="ru-RU"/>
@@ -2293,70 +2326,680 @@
         <w:rPr>
           <w:lang w:val="ru-RU"/>
         </w:rPr>
-        <w:t>делится на 3. Будем считать, что заполнения, полученные отражением и поворотом – это разные заполнения. Область размером 2</w:t>
-      </w:r>
-      <w:r>
-        <w:t>x</w:t>
-      </w:r>
-      <w:r>
-        <w:rPr>
-          <w:lang w:val="ru-RU"/>
-        </w:rPr>
-        <w:t xml:space="preserve">9 </w:t>
-      </w:r>
-      <w:r>
-        <w:rPr>
-          <w:lang w:val="ru-RU"/>
-        </w:rPr>
-        <w:t>можно заполнить 41 различным способом.</w:t>
-      </w:r>
-    </w:p>
-    <w:p>
-      <w:pPr>
-        <w:ind w:firstLine="360"/>
-        <w:rPr>
-          <w:lang w:val="ru-RU"/>
-        </w:rPr>
-      </w:pPr>
-      <w:r>
-        <w:rPr>
-          <w:lang w:val="ru-RU"/>
-        </w:rPr>
-        <w:t xml:space="preserve">Найти число способов, которым можно заполнить область </w:t>
-      </w:r>
-      <w:r>
-        <w:rPr>
-          <w:lang w:val="ru-RU"/>
-        </w:rPr>
-        <w:t>9</w:t>
-      </w:r>
-      <w:r>
-        <w:t>x</w:t>
-      </w:r>
-      <w:r>
-        <w:rPr>
-          <w:lang w:val="ru-RU"/>
-        </w:rPr>
-        <w:t xml:space="preserve">12. </w:t>
-      </w:r>
-      <w:r>
-        <w:rPr>
-          <w:lang w:val="ru-RU"/>
-        </w:rPr>
-        <w:t>Подсказка: в ответе 17 десятичных знаков.</w:t>
+        <w:t>делится на 3. Будем считать, что заполн</w:t>
       </w:r>
       <w:bookmarkStart w:id="0" w:name="_GoBack"/>
       <w:bookmarkEnd w:id="0"/>
+      <w:r>
+        <w:rPr>
+          <w:lang w:val="ru-RU"/>
+        </w:rPr>
+        <w:t>ения, полученные отражением и поворотом – это разные заполнения. Область размером 2</w:t>
+      </w:r>
+      <w:r>
+        <w:t>x</w:t>
+      </w:r>
+      <w:r>
+        <w:rPr>
+          <w:lang w:val="ru-RU"/>
+        </w:rPr>
+        <w:t xml:space="preserve">9 </w:t>
+      </w:r>
+      <w:r>
+        <w:rPr>
+          <w:lang w:val="ru-RU"/>
+        </w:rPr>
+        <w:t>можно заполнить 41 различным способом.</w:t>
+      </w:r>
+    </w:p>
+    <w:p>
+      <w:pPr>
+        <w:ind w:firstLine="360"/>
+        <w:rPr>
+          <w:lang w:val="ru-RU"/>
+        </w:rPr>
+      </w:pPr>
+      <w:r>
+        <w:rPr>
+          <w:lang w:val="ru-RU"/>
+        </w:rPr>
+        <w:t xml:space="preserve">Найти число способов, которым можно заполнить область </w:t>
+      </w:r>
+      <w:r>
+        <w:rPr>
+          <w:lang w:val="ru-RU"/>
+        </w:rPr>
+        <w:t>9</w:t>
+      </w:r>
+      <w:r>
+        <w:t>x</w:t>
+      </w:r>
+      <w:r>
+        <w:rPr>
+          <w:lang w:val="ru-RU"/>
+        </w:rPr>
+        <w:t xml:space="preserve">12. </w:t>
+      </w:r>
+      <w:r>
+        <w:rPr>
+          <w:lang w:val="ru-RU"/>
+        </w:rPr>
+        <w:t>Подсказка: в ответе 17 десятичных знаков.</w:t>
+      </w:r>
+    </w:p>
+    <w:p>
+      <w:pPr>
+        <w:ind w:firstLine="360"/>
+        <w:rPr>
+          <w:noProof/>
+          <w:lang w:val="ru-RU"/>
+        </w:rPr>
+      </w:pPr>
+      <w:r>
+        <w:rPr>
+          <w:b/>
+        </w:rPr>
+        <w:t>HARD</w:t>
+      </w:r>
+      <w:r>
+        <w:rPr>
+          <w:b/>
+          <w:lang w:val="ru-RU"/>
+        </w:rPr>
+        <w:t xml:space="preserve"> </w:t>
+      </w:r>
+      <w:r>
+        <w:rPr>
+          <w:b/>
+        </w:rPr>
+        <w:t>MODE</w:t>
+      </w:r>
+      <w:r>
+        <w:rPr>
+          <w:b/>
+          <w:lang w:val="ru-RU"/>
+        </w:rPr>
+        <w:t xml:space="preserve"> 2.</w:t>
+      </w:r>
+      <w:r>
+        <w:rPr>
+          <w:lang w:val="ru-RU"/>
+        </w:rPr>
+        <w:t xml:space="preserve"> </w:t>
+      </w:r>
+      <w:r>
+        <w:rPr>
+          <w:lang w:val="ru-RU"/>
+        </w:rPr>
+        <w:t xml:space="preserve">Рассмотрим графы, построенные из элементов </w:t>
+      </w:r>
+      <w:r>
+        <w:t>A</w:t>
+      </w:r>
+      <w:r>
+        <w:rPr>
+          <w:lang w:val="ru-RU"/>
+        </w:rPr>
+        <w:t>:</w:t>
+      </w:r>
+      <w:r>
+        <w:rPr>
+          <w:noProof/>
+        </w:rPr>
+        <w:drawing>
+          <wp:inline distT="0" distB="0" distL="0" distR="0" wp14:anchorId="166A4440" wp14:editId="25A71C08">
+            <wp:extent cx="390525" cy="600075"/>
+            <wp:effectExtent l="0" t="0" r="9525" b="9525"/>
+            <wp:docPr id="4" name="Picture 4" descr="https://projecteuler.net/project/images/p194_GraphA.png"/>
+            <wp:cNvGraphicFramePr>
+              <a:graphicFrameLocks xmlns:a="http://schemas.openxmlformats.org/drawingml/2006/main" noChangeAspect="1"/>
+            </wp:cNvGraphicFramePr>
+            <a:graphic xmlns:a="http://schemas.openxmlformats.org/drawingml/2006/main">
+              <a:graphicData uri="http://schemas.openxmlformats.org/drawingml/2006/picture">
+                <pic:pic xmlns:pic="http://schemas.openxmlformats.org/drawingml/2006/picture">
+                  <pic:nvPicPr>
+                    <pic:cNvPr id="0" name="Picture 2" descr="https://projecteuler.net/project/images/p194_GraphA.png"/>
+                    <pic:cNvPicPr>
+                      <a:picLocks noChangeAspect="1" noChangeArrowheads="1"/>
+                    </pic:cNvPicPr>
+                  </pic:nvPicPr>
+                  <pic:blipFill>
+                    <a:blip r:embed="rId8">
+                      <a:extLst>
+                        <a:ext uri="{28A0092B-C50C-407E-A947-70E740481C1C}">
+                          <a14:useLocalDpi xmlns:a14="http://schemas.microsoft.com/office/drawing/2010/main" val="0"/>
+                        </a:ext>
+                      </a:extLst>
+                    </a:blip>
+                    <a:srcRect/>
+                    <a:stretch>
+                      <a:fillRect/>
+                    </a:stretch>
+                  </pic:blipFill>
+                  <pic:spPr bwMode="auto">
+                    <a:xfrm>
+                      <a:off x="0" y="0"/>
+                      <a:ext cx="390525" cy="600075"/>
+                    </a:xfrm>
+                    <a:prstGeom prst="rect">
+                      <a:avLst/>
+                    </a:prstGeom>
+                    <a:noFill/>
+                    <a:ln>
+                      <a:noFill/>
+                    </a:ln>
+                  </pic:spPr>
+                </pic:pic>
+              </a:graphicData>
+            </a:graphic>
+          </wp:inline>
+        </w:drawing>
+      </w:r>
+      <w:r>
+        <w:rPr>
+          <w:lang w:val="ru-RU"/>
+        </w:rPr>
+        <w:t xml:space="preserve">и </w:t>
+      </w:r>
+      <w:r>
+        <w:t>B</w:t>
+      </w:r>
+      <w:r>
+        <w:rPr>
+          <w:lang w:val="ru-RU"/>
+        </w:rPr>
+        <w:t xml:space="preserve">: </w:t>
+      </w:r>
+      <w:r>
+        <w:rPr>
+          <w:noProof/>
+        </w:rPr>
+        <w:drawing>
+          <wp:inline distT="0" distB="0" distL="0" distR="0" wp14:anchorId="0900642A" wp14:editId="6FB64DD1">
+            <wp:extent cx="390525" cy="600075"/>
+            <wp:effectExtent l="0" t="0" r="9525" b="9525"/>
+            <wp:docPr id="5" name="Picture 5" descr="https://projecteuler.net/project/images/p194_GraphB.png"/>
+            <wp:cNvGraphicFramePr>
+              <a:graphicFrameLocks xmlns:a="http://schemas.openxmlformats.org/drawingml/2006/main" noChangeAspect="1"/>
+            </wp:cNvGraphicFramePr>
+            <a:graphic xmlns:a="http://schemas.openxmlformats.org/drawingml/2006/main">
+              <a:graphicData uri="http://schemas.openxmlformats.org/drawingml/2006/picture">
+                <pic:pic xmlns:pic="http://schemas.openxmlformats.org/drawingml/2006/picture">
+                  <pic:nvPicPr>
+                    <pic:cNvPr id="0" name="Picture 3" descr="https://projecteuler.net/project/images/p194_GraphB.png"/>
+                    <pic:cNvPicPr>
+                      <a:picLocks noChangeAspect="1" noChangeArrowheads="1"/>
+                    </pic:cNvPicPr>
+                  </pic:nvPicPr>
+                  <pic:blipFill>
+                    <a:blip r:embed="rId9">
+                      <a:extLst>
+                        <a:ext uri="{28A0092B-C50C-407E-A947-70E740481C1C}">
+                          <a14:useLocalDpi xmlns:a14="http://schemas.microsoft.com/office/drawing/2010/main" val="0"/>
+                        </a:ext>
+                      </a:extLst>
+                    </a:blip>
+                    <a:srcRect/>
+                    <a:stretch>
+                      <a:fillRect/>
+                    </a:stretch>
+                  </pic:blipFill>
+                  <pic:spPr bwMode="auto">
+                    <a:xfrm>
+                      <a:off x="0" y="0"/>
+                      <a:ext cx="390525" cy="600075"/>
+                    </a:xfrm>
+                    <a:prstGeom prst="rect">
+                      <a:avLst/>
+                    </a:prstGeom>
+                    <a:noFill/>
+                    <a:ln>
+                      <a:noFill/>
+                    </a:ln>
+                  </pic:spPr>
+                </pic:pic>
+              </a:graphicData>
+            </a:graphic>
+          </wp:inline>
+        </w:drawing>
+      </w:r>
+      <w:r>
+        <w:rPr>
+          <w:lang w:val="ru-RU"/>
+        </w:rPr>
+        <w:t>таким образом, что элементы, входящие в состав итогового графа, «склеиваются» вертикальными рёбрами. Пример такого графа:</w:t>
+      </w:r>
+      <w:r>
+        <w:rPr>
+          <w:noProof/>
+          <w:lang w:val="ru-RU"/>
+        </w:rPr>
+        <w:t xml:space="preserve"> </w:t>
+      </w:r>
+      <w:r>
+        <w:rPr>
+          <w:noProof/>
+        </w:rPr>
+        <w:drawing>
+          <wp:inline distT="0" distB="0" distL="0" distR="0" wp14:anchorId="29A9E2E3" wp14:editId="64137F53">
+            <wp:extent cx="1247775" cy="600075"/>
+            <wp:effectExtent l="0" t="0" r="9525" b="9525"/>
+            <wp:docPr id="6" name="Picture 6" descr="https://projecteuler.net/project/images/p194_Fig.png"/>
+            <wp:cNvGraphicFramePr>
+              <a:graphicFrameLocks xmlns:a="http://schemas.openxmlformats.org/drawingml/2006/main" noChangeAspect="1"/>
+            </wp:cNvGraphicFramePr>
+            <a:graphic xmlns:a="http://schemas.openxmlformats.org/drawingml/2006/main">
+              <a:graphicData uri="http://schemas.openxmlformats.org/drawingml/2006/picture">
+                <pic:pic xmlns:pic="http://schemas.openxmlformats.org/drawingml/2006/picture">
+                  <pic:nvPicPr>
+                    <pic:cNvPr id="0" name="Picture 4" descr="https://projecteuler.net/project/images/p194_Fig.png"/>
+                    <pic:cNvPicPr>
+                      <a:picLocks noChangeAspect="1" noChangeArrowheads="1"/>
+                    </pic:cNvPicPr>
+                  </pic:nvPicPr>
+                  <pic:blipFill>
+                    <a:blip r:embed="rId10">
+                      <a:extLst>
+                        <a:ext uri="{28A0092B-C50C-407E-A947-70E740481C1C}">
+                          <a14:useLocalDpi xmlns:a14="http://schemas.microsoft.com/office/drawing/2010/main" val="0"/>
+                        </a:ext>
+                      </a:extLst>
+                    </a:blip>
+                    <a:srcRect/>
+                    <a:stretch>
+                      <a:fillRect/>
+                    </a:stretch>
+                  </pic:blipFill>
+                  <pic:spPr bwMode="auto">
+                    <a:xfrm>
+                      <a:off x="0" y="0"/>
+                      <a:ext cx="1247775" cy="600075"/>
+                    </a:xfrm>
+                    <a:prstGeom prst="rect">
+                      <a:avLst/>
+                    </a:prstGeom>
+                    <a:noFill/>
+                    <a:ln>
+                      <a:noFill/>
+                    </a:ln>
+                  </pic:spPr>
+                </pic:pic>
+              </a:graphicData>
+            </a:graphic>
+          </wp:inline>
+        </w:drawing>
+      </w:r>
+      <w:r>
+        <w:rPr>
+          <w:noProof/>
+          <w:lang w:val="ru-RU"/>
+        </w:rPr>
+        <w:t>.</w:t>
+      </w:r>
+    </w:p>
+    <w:p>
+      <w:pPr>
+        <w:ind w:firstLine="360"/>
+        <w:rPr>
+          <w:lang w:val="ru-RU"/>
+        </w:rPr>
+      </w:pPr>
+      <w:r>
+        <w:rPr>
+          <w:noProof/>
+          <w:lang w:val="ru-RU"/>
+        </w:rPr>
+        <w:t>Будем называть конфигурацией типа (</w:t>
+      </w:r>
+      <w:r>
+        <w:rPr>
+          <w:noProof/>
+        </w:rPr>
+        <w:t>a</w:t>
+      </w:r>
+      <w:r>
+        <w:rPr>
+          <w:noProof/>
+          <w:lang w:val="ru-RU"/>
+        </w:rPr>
+        <w:t>,</w:t>
+      </w:r>
+      <w:r>
+        <w:rPr>
+          <w:noProof/>
+        </w:rPr>
+        <w:t>b</w:t>
+      </w:r>
+      <w:r>
+        <w:rPr>
+          <w:noProof/>
+          <w:lang w:val="ru-RU"/>
+        </w:rPr>
+        <w:t>,</w:t>
+      </w:r>
+      <w:r>
+        <w:rPr>
+          <w:noProof/>
+        </w:rPr>
+        <w:t>c</w:t>
+      </w:r>
+      <w:r>
+        <w:rPr>
+          <w:noProof/>
+          <w:lang w:val="ru-RU"/>
+        </w:rPr>
+        <w:t xml:space="preserve">) </w:t>
+      </w:r>
+      <w:r>
+        <w:rPr>
+          <w:noProof/>
+          <w:lang w:val="ru-RU"/>
+        </w:rPr>
+        <w:t xml:space="preserve">граф, построенный из </w:t>
+      </w:r>
+      <w:r>
+        <w:rPr>
+          <w:noProof/>
+        </w:rPr>
+        <w:t>a</w:t>
+      </w:r>
+      <w:r>
+        <w:rPr>
+          <w:noProof/>
+          <w:lang w:val="ru-RU"/>
+        </w:rPr>
+        <w:t xml:space="preserve"> </w:t>
+      </w:r>
+      <w:r>
+        <w:rPr>
+          <w:noProof/>
+          <w:lang w:val="ru-RU"/>
+        </w:rPr>
+        <w:t xml:space="preserve">элементов </w:t>
+      </w:r>
+      <w:r>
+        <w:rPr>
+          <w:noProof/>
+        </w:rPr>
+        <w:t>A</w:t>
+      </w:r>
+      <w:r>
+        <w:rPr>
+          <w:noProof/>
+          <w:lang w:val="ru-RU"/>
+        </w:rPr>
+        <w:t xml:space="preserve"> </w:t>
+      </w:r>
+      <w:r>
+        <w:rPr>
+          <w:noProof/>
+          <w:lang w:val="ru-RU"/>
+        </w:rPr>
+        <w:t xml:space="preserve">и </w:t>
+      </w:r>
+      <w:r>
+        <w:rPr>
+          <w:noProof/>
+        </w:rPr>
+        <w:t>b</w:t>
+      </w:r>
+      <w:r>
+        <w:rPr>
+          <w:noProof/>
+          <w:lang w:val="ru-RU"/>
+        </w:rPr>
+        <w:t xml:space="preserve"> </w:t>
+      </w:r>
+      <w:r>
+        <w:rPr>
+          <w:noProof/>
+          <w:lang w:val="ru-RU"/>
+        </w:rPr>
+        <w:t xml:space="preserve">элементов </w:t>
+      </w:r>
+      <w:r>
+        <w:rPr>
+          <w:noProof/>
+        </w:rPr>
+        <w:t>B</w:t>
+      </w:r>
+      <w:r>
+        <w:rPr>
+          <w:noProof/>
+          <w:lang w:val="ru-RU"/>
+        </w:rPr>
+        <w:t xml:space="preserve">, вершины которого покрашены не более чем </w:t>
+      </w:r>
+      <w:r>
+        <w:rPr>
+          <w:noProof/>
+        </w:rPr>
+        <w:t>c</w:t>
+      </w:r>
+      <w:r>
+        <w:rPr>
+          <w:noProof/>
+          <w:lang w:val="ru-RU"/>
+        </w:rPr>
+        <w:t xml:space="preserve"> </w:t>
+      </w:r>
+      <w:r>
+        <w:rPr>
+          <w:noProof/>
+          <w:lang w:val="ru-RU"/>
+        </w:rPr>
+        <w:t xml:space="preserve">цветами таким образом, что никакие две соседние вершины </w:t>
+      </w:r>
+      <w:r>
+        <w:rPr>
+          <w:lang w:val="ru-RU"/>
+        </w:rPr>
+        <w:t xml:space="preserve"> не покрашены в один цвет. Например, вышеприведённый граф – это конфигурация типа (2,2,6), а если точнее – (2,2,с) для любого с ≥</w:t>
+      </w:r>
+      <w:r>
+        <w:rPr>
+          <w:lang w:val="ru-RU"/>
+        </w:rPr>
+        <w:t xml:space="preserve"> </w:t>
+      </w:r>
+      <w:r>
+        <w:rPr>
+          <w:lang w:val="ru-RU"/>
+        </w:rPr>
+        <w:t>4.</w:t>
+      </w:r>
+    </w:p>
+    <w:p>
+      <w:pPr>
+        <w:ind w:firstLine="360"/>
+        <w:rPr>
+          <w:lang w:val="ru-RU"/>
+        </w:rPr>
+      </w:pPr>
+      <w:r>
+        <w:rPr>
+          <w:lang w:val="ru-RU"/>
+        </w:rPr>
+        <w:t xml:space="preserve">Обозначим как </w:t>
+      </w:r>
+      <w:r>
+        <w:t>N</w:t>
+      </w:r>
+      <w:r>
+        <w:rPr>
+          <w:lang w:val="ru-RU"/>
+        </w:rPr>
+        <w:t>(</w:t>
+      </w:r>
+      <w:r>
+        <w:t>a</w:t>
+      </w:r>
+      <w:r>
+        <w:rPr>
+          <w:lang w:val="ru-RU"/>
+        </w:rPr>
+        <w:t>,</w:t>
+      </w:r>
+      <w:r>
+        <w:t>b</w:t>
+      </w:r>
+      <w:r>
+        <w:rPr>
+          <w:lang w:val="ru-RU"/>
+        </w:rPr>
+        <w:t>,</w:t>
+      </w:r>
+      <w:r>
+        <w:t>c</w:t>
+      </w:r>
+      <w:r>
+        <w:rPr>
+          <w:lang w:val="ru-RU"/>
+        </w:rPr>
+        <w:t xml:space="preserve">) </w:t>
+      </w:r>
+      <w:r>
+        <w:rPr>
+          <w:lang w:val="ru-RU"/>
+        </w:rPr>
+        <w:t>число конфигураций типа (</w:t>
+      </w:r>
+      <w:r>
+        <w:t>a</w:t>
+      </w:r>
+      <w:r>
+        <w:rPr>
+          <w:lang w:val="ru-RU"/>
+        </w:rPr>
+        <w:t>,</w:t>
+      </w:r>
+      <w:r>
+        <w:t>b</w:t>
+      </w:r>
+      <w:r>
+        <w:rPr>
+          <w:lang w:val="ru-RU"/>
+        </w:rPr>
+        <w:t>,</w:t>
+      </w:r>
+      <w:r>
+        <w:t>c</w:t>
+      </w:r>
+      <w:r>
+        <w:rPr>
+          <w:lang w:val="ru-RU"/>
+        </w:rPr>
+        <w:t xml:space="preserve">). </w:t>
+      </w:r>
+      <w:r>
+        <w:rPr>
+          <w:lang w:val="ru-RU"/>
+        </w:rPr>
+        <w:t>Известно, что:</w:t>
+      </w:r>
     </w:p>
     <w:p>
       <w:pPr>
         <w:pStyle w:val="ListParagraph"/>
-        <w:ind w:left="0"/>
-        <w:jc w:val="both"/>
-        <w:rPr>
-          <w:lang w:val="ru-RU"/>
-        </w:rPr>
-      </w:pPr>
+        <w:numPr>
+          <w:ilvl w:val="0"/>
+          <w:numId w:val="5"/>
+        </w:numPr>
+        <w:rPr>
+          <w:lang w:val="ru-RU"/>
+        </w:rPr>
+      </w:pPr>
+      <w:r>
+        <w:t>N</w:t>
+      </w:r>
+      <w:r>
+        <w:rPr>
+          <w:lang w:val="ru-RU"/>
+        </w:rPr>
+        <w:t>(1,0,3) = 24;</w:t>
+      </w:r>
+      <w:r>
+        <w:rPr>
+          <w:lang w:val="ru-RU"/>
+        </w:rPr>
+        <w:t xml:space="preserve"> </w:t>
+      </w:r>
+    </w:p>
+    <w:p>
+      <w:pPr>
+        <w:pStyle w:val="ListParagraph"/>
+        <w:numPr>
+          <w:ilvl w:val="0"/>
+          <w:numId w:val="5"/>
+        </w:numPr>
+      </w:pPr>
+      <w:r>
+        <w:t>N</w:t>
+      </w:r>
+      <w:r>
+        <w:rPr>
+          <w:lang w:val="ru-RU"/>
+        </w:rPr>
+        <w:t>(0,2,4) = 92928</w:t>
+      </w:r>
+      <w:r>
+        <w:rPr>
+          <w:lang w:val="ru-RU"/>
+        </w:rPr>
+        <w:t>;</w:t>
+      </w:r>
+    </w:p>
+    <w:p>
+      <w:pPr>
+        <w:pStyle w:val="ListParagraph"/>
+        <w:numPr>
+          <w:ilvl w:val="0"/>
+          <w:numId w:val="5"/>
+        </w:numPr>
+        <w:rPr>
+          <w:lang w:val="ru-RU"/>
+        </w:rPr>
+      </w:pPr>
+      <w:proofErr w:type="gramStart"/>
+      <w:r>
+        <w:t>N</w:t>
+      </w:r>
+      <w:r>
+        <w:rPr>
+          <w:lang w:val="ru-RU"/>
+        </w:rPr>
+        <w:t>(</w:t>
+      </w:r>
+      <w:proofErr w:type="gramEnd"/>
+      <w:r>
+        <w:rPr>
+          <w:lang w:val="ru-RU"/>
+        </w:rPr>
+        <w:t>2,2,3) = 20736.</w:t>
+      </w:r>
+    </w:p>
+    <w:p>
+      <w:pPr>
+        <w:ind w:firstLine="360"/>
+        <w:rPr>
+          <w:lang w:val="ru-RU"/>
+        </w:rPr>
+      </w:pPr>
+      <w:r>
+        <w:rPr>
+          <w:lang w:val="ru-RU"/>
+        </w:rPr>
+        <w:t xml:space="preserve">Найти последние 8 цифр </w:t>
+      </w:r>
+      <w:r>
+        <w:t>N(25,75,1984)</w:t>
+      </w:r>
+      <w:r>
+        <w:rPr>
+          <w:lang w:val="ru-RU"/>
+        </w:rPr>
+        <w:t>.</w:t>
+      </w:r>
     </w:p>
     <w:sectPr>
       <w:pgSz w:w="12240" w:h="15840"/>
@@ -2572,8 +3215,8 @@
   <w:abstractNum w:abstractNumId="2" w15:restartNumberingAfterBreak="0">
     <w:nsid w:val="4589549F"/>
     <w:multiLevelType w:val="hybridMultilevel"/>
-    <w:tmpl w:val="4626B466"/>
-    <w:lvl w:ilvl="0" w:tplc="0409000F">
+    <w:tmpl w:val="0E66A51C"/>
+    <w:lvl w:ilvl="0" w:tplc="A5DC7C22">
       <w:start w:val="1"/>
       <w:numFmt w:val="decimal"/>
       <w:lvlText w:val="%1."/>
@@ -2581,6 +3224,9 @@
       <w:pPr>
         <w:ind w:left="720" w:hanging="360"/>
       </w:pPr>
+      <w:rPr>
+        <w:b/>
+      </w:rPr>
     </w:lvl>
     <w:lvl w:ilvl="1" w:tplc="04090001">
       <w:start w:val="1"/>
@@ -2659,6 +3305,119 @@
     </w:lvl>
   </w:abstractNum>
   <w:abstractNum w:abstractNumId="3" w15:restartNumberingAfterBreak="0">
+    <w:nsid w:val="54D40C3A"/>
+    <w:multiLevelType w:val="hybridMultilevel"/>
+    <w:tmpl w:val="679AF882"/>
+    <w:lvl w:ilvl="0" w:tplc="04090001">
+      <w:start w:val="1"/>
+      <w:numFmt w:val="bullet"/>
+      <w:lvlText w:val=""/>
+      <w:lvlJc w:val="left"/>
+      <w:pPr>
+        <w:ind w:left="1080" w:hanging="360"/>
+      </w:pPr>
+      <w:rPr>
+        <w:rFonts w:ascii="Symbol" w:hAnsi="Symbol" w:hint="default"/>
+      </w:rPr>
+    </w:lvl>
+    <w:lvl w:ilvl="1" w:tplc="04090003" w:tentative="1">
+      <w:start w:val="1"/>
+      <w:numFmt w:val="bullet"/>
+      <w:lvlText w:val="o"/>
+      <w:lvlJc w:val="left"/>
+      <w:pPr>
+        <w:ind w:left="1800" w:hanging="360"/>
+      </w:pPr>
+      <w:rPr>
+        <w:rFonts w:ascii="Courier New" w:hAnsi="Courier New" w:cs="Courier New" w:hint="default"/>
+      </w:rPr>
+    </w:lvl>
+    <w:lvl w:ilvl="2" w:tplc="04090005" w:tentative="1">
+      <w:start w:val="1"/>
+      <w:numFmt w:val="bullet"/>
+      <w:lvlText w:val=""/>
+      <w:lvlJc w:val="left"/>
+      <w:pPr>
+        <w:ind w:left="2520" w:hanging="360"/>
+      </w:pPr>
+      <w:rPr>
+        <w:rFonts w:ascii="Wingdings" w:hAnsi="Wingdings" w:hint="default"/>
+      </w:rPr>
+    </w:lvl>
+    <w:lvl w:ilvl="3" w:tplc="04090001" w:tentative="1">
+      <w:start w:val="1"/>
+      <w:numFmt w:val="bullet"/>
+      <w:lvlText w:val=""/>
+      <w:lvlJc w:val="left"/>
+      <w:pPr>
+        <w:ind w:left="3240" w:hanging="360"/>
+      </w:pPr>
+      <w:rPr>
+        <w:rFonts w:ascii="Symbol" w:hAnsi="Symbol" w:hint="default"/>
+      </w:rPr>
+    </w:lvl>
+    <w:lvl w:ilvl="4" w:tplc="04090003" w:tentative="1">
+      <w:start w:val="1"/>
+      <w:numFmt w:val="bullet"/>
+      <w:lvlText w:val="o"/>
+      <w:lvlJc w:val="left"/>
+      <w:pPr>
+        <w:ind w:left="3960" w:hanging="360"/>
+      </w:pPr>
+      <w:rPr>
+        <w:rFonts w:ascii="Courier New" w:hAnsi="Courier New" w:cs="Courier New" w:hint="default"/>
+      </w:rPr>
+    </w:lvl>
+    <w:lvl w:ilvl="5" w:tplc="04090005" w:tentative="1">
+      <w:start w:val="1"/>
+      <w:numFmt w:val="bullet"/>
+      <w:lvlText w:val=""/>
+      <w:lvlJc w:val="left"/>
+      <w:pPr>
+        <w:ind w:left="4680" w:hanging="360"/>
+      </w:pPr>
+      <w:rPr>
+        <w:rFonts w:ascii="Wingdings" w:hAnsi="Wingdings" w:hint="default"/>
+      </w:rPr>
+    </w:lvl>
+    <w:lvl w:ilvl="6" w:tplc="04090001" w:tentative="1">
+      <w:start w:val="1"/>
+      <w:numFmt w:val="bullet"/>
+      <w:lvlText w:val=""/>
+      <w:lvlJc w:val="left"/>
+      <w:pPr>
+        <w:ind w:left="5400" w:hanging="360"/>
+      </w:pPr>
+      <w:rPr>
+        <w:rFonts w:ascii="Symbol" w:hAnsi="Symbol" w:hint="default"/>
+      </w:rPr>
+    </w:lvl>
+    <w:lvl w:ilvl="7" w:tplc="04090003" w:tentative="1">
+      <w:start w:val="1"/>
+      <w:numFmt w:val="bullet"/>
+      <w:lvlText w:val="o"/>
+      <w:lvlJc w:val="left"/>
+      <w:pPr>
+        <w:ind w:left="6120" w:hanging="360"/>
+      </w:pPr>
+      <w:rPr>
+        <w:rFonts w:ascii="Courier New" w:hAnsi="Courier New" w:cs="Courier New" w:hint="default"/>
+      </w:rPr>
+    </w:lvl>
+    <w:lvl w:ilvl="8" w:tplc="04090005" w:tentative="1">
+      <w:start w:val="1"/>
+      <w:numFmt w:val="bullet"/>
+      <w:lvlText w:val=""/>
+      <w:lvlJc w:val="left"/>
+      <w:pPr>
+        <w:ind w:left="6840" w:hanging="360"/>
+      </w:pPr>
+      <w:rPr>
+        <w:rFonts w:ascii="Wingdings" w:hAnsi="Wingdings" w:hint="default"/>
+      </w:rPr>
+    </w:lvl>
+  </w:abstractNum>
+  <w:abstractNum w:abstractNumId="4" w15:restartNumberingAfterBreak="0">
     <w:nsid w:val="565E20B8"/>
     <w:multiLevelType w:val="hybridMultilevel"/>
     <w:tmpl w:val="B226EB72"/>
@@ -2781,6 +3540,9 @@
     <w:abstractNumId w:val="1"/>
   </w:num>
   <w:num w:numId="4">
+    <w:abstractNumId w:val="4"/>
+  </w:num>
+  <w:num w:numId="5">
     <w:abstractNumId w:val="3"/>
   </w:num>
 </w:numbering>

</xml_diff>

<commit_message>
- added task 10
</commit_message>
<xml_diff>
--- a/Autumn/Common/Задачи.docx
+++ b/Autumn/Common/Задачи.docx
@@ -356,6 +356,7 @@
       <w:r>
         <w:rPr>
           <w:noProof/>
+          <w:lang w:val="ru-RU" w:eastAsia="ru-RU"/>
         </w:rPr>
         <w:drawing>
           <wp:inline distT="0" distB="0" distL="0" distR="0">
@@ -2041,25 +2042,7 @@
               <w:rPr>
                 <w:rFonts w:ascii="Cambria Math" w:hAnsi="Cambria Math"/>
               </w:rPr>
-              <m:t>MDRS</m:t>
-            </m:r>
-            <m:r>
-              <w:rPr>
-                <w:rFonts w:ascii="Cambria Math" w:hAnsi="Cambria Math"/>
-              </w:rPr>
-              <m:t>(</m:t>
-            </m:r>
-            <m:r>
-              <w:rPr>
-                <w:rFonts w:ascii="Cambria Math" w:hAnsi="Cambria Math"/>
-              </w:rPr>
-              <m:t>n</m:t>
-            </m:r>
-            <m:r>
-              <w:rPr>
-                <w:rFonts w:ascii="Cambria Math" w:hAnsi="Cambria Math"/>
-              </w:rPr>
-              <m:t>)</m:t>
+              <m:t>MDRS(n)</m:t>
             </m:r>
           </m:e>
         </m:nary>
@@ -2134,6 +2117,7 @@
       <w:r>
         <w:rPr>
           <w:noProof/>
+          <w:lang w:val="ru-RU" w:eastAsia="ru-RU"/>
         </w:rPr>
         <w:drawing>
           <wp:inline distT="0" distB="0" distL="0" distR="0" wp14:anchorId="7970EEA4" wp14:editId="652567E4">
@@ -2211,6 +2195,7 @@
       <w:r>
         <w:rPr>
           <w:noProof/>
+          <w:lang w:val="ru-RU" w:eastAsia="ru-RU"/>
         </w:rPr>
         <w:drawing>
           <wp:inline distT="0" distB="0" distL="0" distR="0" wp14:anchorId="77CFD8F0" wp14:editId="26DC283C">
@@ -2425,6 +2410,7 @@
       <w:r>
         <w:rPr>
           <w:noProof/>
+          <w:lang w:val="ru-RU" w:eastAsia="ru-RU"/>
         </w:rPr>
         <w:drawing>
           <wp:inline distT="0" distB="0" distL="0" distR="0" wp14:anchorId="166A4440" wp14:editId="25A71C08">
@@ -2493,6 +2479,7 @@
       <w:r>
         <w:rPr>
           <w:noProof/>
+          <w:lang w:val="ru-RU" w:eastAsia="ru-RU"/>
         </w:rPr>
         <w:drawing>
           <wp:inline distT="0" distB="0" distL="0" distR="0" wp14:anchorId="0900642A" wp14:editId="6FB64DD1">
@@ -2559,6 +2546,7 @@
       <w:r>
         <w:rPr>
           <w:noProof/>
+          <w:lang w:val="ru-RU" w:eastAsia="ru-RU"/>
         </w:rPr>
         <w:drawing>
           <wp:inline distT="0" distB="0" distL="0" distR="0" wp14:anchorId="29A9E2E3" wp14:editId="64137F53">
@@ -2616,8 +2604,6 @@
         </w:rPr>
         <w:t>.</w:t>
       </w:r>
-      <w:bookmarkStart w:id="0" w:name="_GoBack"/>
-      <w:bookmarkEnd w:id="0"/>
     </w:p>
     <w:p>
       <w:pPr>
@@ -2966,6 +2952,575 @@
       </w:r>
       <w:r>
         <w:t>N(25,75,1984)</w:t>
+      </w:r>
+      <w:r>
+        <w:rPr>
+          <w:lang w:val="ru-RU"/>
+        </w:rPr>
+        <w:t>.</w:t>
+      </w:r>
+    </w:p>
+    <w:p>
+      <w:pPr>
+        <w:pStyle w:val="ListParagraph"/>
+        <w:numPr>
+          <w:ilvl w:val="0"/>
+          <w:numId w:val="1"/>
+        </w:numPr>
+        <w:ind w:left="0" w:firstLine="360"/>
+        <w:rPr>
+          <w:lang w:val="ru-RU"/>
+        </w:rPr>
+      </w:pPr>
+      <w:r>
+        <w:rPr>
+          <w:lang w:val="ru-RU"/>
+        </w:rPr>
+        <w:t xml:space="preserve">Зомби-апокалипсис наступил! </w:t>
+      </w:r>
+      <w:r>
+        <w:rPr>
+          <w:lang w:val="ru-RU"/>
+        </w:rPr>
+        <w:t>По дискретному двумерному полю</w:t>
+      </w:r>
+      <w:r>
+        <w:rPr>
+          <w:lang w:val="ru-RU"/>
+        </w:rPr>
+        <w:t xml:space="preserve"> </w:t>
+      </w:r>
+      <w:r>
+        <w:rPr>
+          <w:lang w:val="ru-RU"/>
+        </w:rPr>
+        <w:t>некоторого размера</w:t>
+      </w:r>
+      <w:r>
+        <w:rPr>
+          <w:lang w:val="ru-RU"/>
+        </w:rPr>
+        <w:t xml:space="preserve"> равномерно распределена 1000 человек. Координаты каждого из них целочисленные. Время модели также дискретное.</w:t>
+      </w:r>
+      <w:r>
+        <w:rPr>
+          <w:lang w:val="ru-RU"/>
+        </w:rPr>
+        <w:t xml:space="preserve"> </w:t>
+      </w:r>
+      <w:r>
+        <w:rPr>
+          <w:lang w:val="ru-RU"/>
+        </w:rPr>
+        <w:t>Из исходн</w:t>
+      </w:r>
+      <w:r>
+        <w:rPr>
+          <w:lang w:val="ru-RU"/>
+        </w:rPr>
+        <w:t>ой</w:t>
+      </w:r>
+      <w:r>
+        <w:rPr>
+          <w:lang w:val="ru-RU"/>
+        </w:rPr>
+        <w:t xml:space="preserve"> тысячи человек </w:t>
+      </w:r>
+      <w:r>
+        <w:t>N</w:t>
+      </w:r>
+      <w:r>
+        <w:rPr>
+          <w:lang w:val="ru-RU"/>
+        </w:rPr>
+        <w:t xml:space="preserve"> </w:t>
+      </w:r>
+      <w:r>
+        <w:rPr>
+          <w:lang w:val="ru-RU"/>
+        </w:rPr>
+        <w:t>являются зомби (</w:t>
+      </w:r>
+      <w:r>
+        <w:rPr>
+          <w:lang w:val="ru-RU"/>
+        </w:rPr>
+        <w:t xml:space="preserve">0 &lt; </w:t>
+      </w:r>
+      <w:r>
+        <w:t>N</w:t>
+      </w:r>
+      <w:r>
+        <w:rPr>
+          <w:lang w:val="ru-RU"/>
+        </w:rPr>
+        <w:t xml:space="preserve"> &lt; 50</w:t>
+      </w:r>
+      <w:r>
+        <w:rPr>
+          <w:lang w:val="ru-RU"/>
+        </w:rPr>
+        <w:t xml:space="preserve">), которые могут превращать в зомби других людей. </w:t>
+      </w:r>
+      <w:r>
+        <w:rPr>
+          <w:lang w:val="ru-RU"/>
+        </w:rPr>
+        <w:t>У каждого здорового человека есть показатель здоровья (от 0 до 100</w:t>
+      </w:r>
+      <w:r>
+        <w:rPr>
+          <w:lang w:val="ru-RU"/>
+        </w:rPr>
+        <w:t>, но изначально 100</w:t>
+      </w:r>
+      <w:r>
+        <w:rPr>
+          <w:lang w:val="ru-RU"/>
+        </w:rPr>
+        <w:t>) и иммунитета (</w:t>
+      </w:r>
+      <w:r>
+        <w:rPr>
+          <w:i/>
+        </w:rPr>
+        <w:t>immunity</w:t>
+      </w:r>
+      <w:r>
+        <w:rPr>
+          <w:lang w:val="ru-RU"/>
+        </w:rPr>
+        <w:t>,</w:t>
+      </w:r>
+      <w:r>
+        <w:rPr>
+          <w:lang w:val="ru-RU"/>
+        </w:rPr>
+        <w:t xml:space="preserve"> варьируется</w:t>
+      </w:r>
+      <w:r>
+        <w:rPr>
+          <w:lang w:val="ru-RU"/>
+        </w:rPr>
+        <w:t xml:space="preserve"> от 0 до 100). Если показатель здоровья </w:t>
+      </w:r>
+      <w:r>
+        <w:rPr>
+          <w:lang w:val="ru-RU"/>
+        </w:rPr>
+        <w:lastRenderedPageBreak/>
+        <w:t>падает до 0 или ниже, человек становится зомби</w:t>
+      </w:r>
+      <w:r>
+        <w:rPr>
+          <w:lang w:val="ru-RU"/>
+        </w:rPr>
+        <w:t>.</w:t>
+      </w:r>
+      <w:r>
+        <w:rPr>
+          <w:lang w:val="ru-RU"/>
+        </w:rPr>
+        <w:t xml:space="preserve"> Распределение людей и их характеристики не меняются между запусками модели.</w:t>
+      </w:r>
+    </w:p>
+    <w:p>
+      <w:pPr>
+        <w:pStyle w:val="ListParagraph"/>
+        <w:ind w:left="-142" w:firstLine="502"/>
+        <w:rPr>
+          <w:lang w:val="ru-RU"/>
+        </w:rPr>
+      </w:pPr>
+      <w:r>
+        <w:rPr>
+          <w:lang w:val="ru-RU"/>
+        </w:rPr>
+        <w:t>Способности зомби характеризуется следующими величинами:</w:t>
+      </w:r>
+    </w:p>
+    <w:p>
+      <w:pPr>
+        <w:pStyle w:val="ListParagraph"/>
+        <w:ind w:left="-142" w:firstLine="502"/>
+        <w:rPr>
+          <w:lang w:val="ru-RU"/>
+        </w:rPr>
+      </w:pPr>
+      <w:r>
+        <w:rPr>
+          <w:lang w:val="ru-RU"/>
+        </w:rPr>
+        <w:t xml:space="preserve">- </w:t>
+      </w:r>
+      <w:r>
+        <w:rPr>
+          <w:lang w:val="ru-RU"/>
+        </w:rPr>
+        <w:t>Радиус</w:t>
+      </w:r>
+      <w:r>
+        <w:rPr>
+          <w:lang w:val="ru-RU"/>
+        </w:rPr>
+        <w:t xml:space="preserve"> распространения </w:t>
+      </w:r>
+      <w:r>
+        <w:rPr>
+          <w:lang w:val="ru-RU"/>
+        </w:rPr>
+        <w:t>(</w:t>
+      </w:r>
+      <w:r>
+        <w:rPr>
+          <w:i/>
+        </w:rPr>
+        <w:t>radius</w:t>
+      </w:r>
+      <w:r>
+        <w:rPr>
+          <w:lang w:val="ru-RU"/>
+        </w:rPr>
+        <w:t xml:space="preserve">) </w:t>
+      </w:r>
+      <w:r>
+        <w:rPr>
+          <w:lang w:val="ru-RU"/>
+        </w:rPr>
+        <w:t xml:space="preserve">– в каком радиусе </w:t>
+      </w:r>
+      <w:r>
+        <w:rPr>
+          <w:lang w:val="ru-RU"/>
+        </w:rPr>
+        <w:t>человек подвержен влиянию вируса</w:t>
+      </w:r>
+      <w:r>
+        <w:rPr>
+          <w:lang w:val="ru-RU"/>
+        </w:rPr>
+        <w:t>;</w:t>
+      </w:r>
+    </w:p>
+    <w:p>
+      <w:pPr>
+        <w:pStyle w:val="ListParagraph"/>
+        <w:ind w:left="-142" w:firstLine="502"/>
+        <w:rPr>
+          <w:lang w:val="ru-RU"/>
+        </w:rPr>
+      </w:pPr>
+      <w:r>
+        <w:rPr>
+          <w:lang w:val="ru-RU"/>
+        </w:rPr>
+        <w:t xml:space="preserve">- </w:t>
+      </w:r>
+      <w:r>
+        <w:rPr>
+          <w:lang w:val="ru-RU"/>
+        </w:rPr>
+        <w:t>Сила вируса</w:t>
+      </w:r>
+      <w:r>
+        <w:rPr>
+          <w:lang w:val="ru-RU"/>
+        </w:rPr>
+        <w:t xml:space="preserve"> </w:t>
+      </w:r>
+      <w:r>
+        <w:rPr>
+          <w:lang w:val="ru-RU"/>
+        </w:rPr>
+        <w:t>(</w:t>
+      </w:r>
+      <w:r>
+        <w:rPr>
+          <w:i/>
+        </w:rPr>
+        <w:t>strength</w:t>
+      </w:r>
+      <w:r>
+        <w:rPr>
+          <w:lang w:val="ru-RU"/>
+        </w:rPr>
+        <w:t xml:space="preserve">) </w:t>
+      </w:r>
+      <w:r>
+        <w:rPr>
+          <w:lang w:val="ru-RU"/>
+        </w:rPr>
+        <w:t xml:space="preserve">– </w:t>
+      </w:r>
+      <w:r>
+        <w:rPr>
+          <w:lang w:val="ru-RU"/>
+        </w:rPr>
+        <w:t>числовое значение, показывающее игнорируемый уровень иммунитета (см. ниже)</w:t>
+      </w:r>
+      <w:r>
+        <w:rPr>
+          <w:lang w:val="ru-RU"/>
+        </w:rPr>
+        <w:t>;</w:t>
+      </w:r>
+    </w:p>
+    <w:p>
+      <w:pPr>
+        <w:pStyle w:val="ListParagraph"/>
+        <w:ind w:left="-142" w:firstLine="502"/>
+        <w:rPr>
+          <w:lang w:val="ru-RU"/>
+        </w:rPr>
+      </w:pPr>
+      <w:r>
+        <w:rPr>
+          <w:lang w:val="ru-RU"/>
+        </w:rPr>
+        <w:t>- Время жизн</w:t>
+      </w:r>
+      <w:bookmarkStart w:id="0" w:name="_GoBack"/>
+      <w:bookmarkEnd w:id="0"/>
+      <w:r>
+        <w:rPr>
+          <w:lang w:val="ru-RU"/>
+        </w:rPr>
+        <w:t>и</w:t>
+      </w:r>
+      <w:r>
+        <w:rPr>
+          <w:lang w:val="ru-RU"/>
+        </w:rPr>
+        <w:t xml:space="preserve"> (</w:t>
+      </w:r>
+      <w:r>
+        <w:rPr>
+          <w:i/>
+        </w:rPr>
+        <w:t>life</w:t>
+      </w:r>
+      <w:r>
+        <w:rPr>
+          <w:lang w:val="ru-RU"/>
+        </w:rPr>
+        <w:t xml:space="preserve">) – </w:t>
+      </w:r>
+      <w:r>
+        <w:rPr>
+          <w:lang w:val="ru-RU"/>
+        </w:rPr>
+        <w:t>число итераций, которое зомби способен заражать людей и после которого его существование заканчивается.</w:t>
+      </w:r>
+    </w:p>
+    <w:p>
+      <w:pPr>
+        <w:ind w:firstLine="426"/>
+        <w:rPr>
+          <w:lang w:val="ru-RU"/>
+        </w:rPr>
+      </w:pPr>
+      <w:r>
+        <w:rPr>
+          <w:lang w:val="ru-RU"/>
+        </w:rPr>
+        <w:t>Характеристики связаны следующим соотношением:</w:t>
+      </w:r>
+    </w:p>
+    <w:p>
+      <w:pPr>
+        <w:ind w:firstLine="426"/>
+        <w:rPr>
+          <w:i/>
+        </w:rPr>
+      </w:pPr>
+      <m:oMathPara>
+        <m:oMath>
+          <m:r>
+            <w:rPr>
+              <w:rFonts w:ascii="Cambria Math" w:hAnsi="Cambria Math"/>
+            </w:rPr>
+            <m:t>life∙(k1∙</m:t>
+          </m:r>
+          <m:r>
+            <w:rPr>
+              <w:rFonts w:ascii="Cambria Math" w:hAnsi="Cambria Math"/>
+            </w:rPr>
+            <m:t>radius</m:t>
+          </m:r>
+          <m:r>
+            <w:rPr>
+              <w:rFonts w:ascii="Cambria Math" w:hAnsi="Cambria Math"/>
+            </w:rPr>
+            <m:t>+k2∙strength)=k3</m:t>
+          </m:r>
+        </m:oMath>
+      </m:oMathPara>
+    </w:p>
+    <w:p>
+      <w:pPr>
+        <w:ind w:firstLine="426"/>
+        <w:rPr>
+          <w:lang w:val="ru-RU"/>
+        </w:rPr>
+      </w:pPr>
+      <w:r>
+        <w:t>k</w:t>
+      </w:r>
+      <w:r>
+        <w:rPr>
+          <w:lang w:val="ru-RU"/>
+        </w:rPr>
+        <w:t xml:space="preserve">1, </w:t>
+      </w:r>
+      <w:proofErr w:type="gramStart"/>
+      <w:r>
+        <w:t>k</w:t>
+      </w:r>
+      <w:r>
+        <w:rPr>
+          <w:lang w:val="ru-RU"/>
+        </w:rPr>
+        <w:t>2</w:t>
+      </w:r>
+      <w:proofErr w:type="gramEnd"/>
+      <w:r>
+        <w:rPr>
+          <w:lang w:val="ru-RU"/>
+        </w:rPr>
+        <w:t xml:space="preserve">, </w:t>
+      </w:r>
+      <w:r>
+        <w:t>k</w:t>
+      </w:r>
+      <w:r>
+        <w:rPr>
+          <w:lang w:val="ru-RU"/>
+        </w:rPr>
+        <w:t xml:space="preserve">3 </w:t>
+      </w:r>
+      <w:r>
+        <w:rPr>
+          <w:lang w:val="ru-RU"/>
+        </w:rPr>
+        <w:t>–</w:t>
+      </w:r>
+      <w:r>
+        <w:rPr>
+          <w:lang w:val="ru-RU"/>
+        </w:rPr>
+        <w:t xml:space="preserve"> </w:t>
+      </w:r>
+      <w:r>
+        <w:rPr>
+          <w:lang w:val="ru-RU"/>
+        </w:rPr>
+        <w:t xml:space="preserve">некоторые заранее определённые константы. </w:t>
+      </w:r>
+      <w:r>
+        <w:rPr>
+          <w:lang w:val="ru-RU"/>
+        </w:rPr>
+        <w:t xml:space="preserve">Характеристики зомби-вируса не меняются </w:t>
+      </w:r>
+      <w:r>
+        <w:rPr>
+          <w:lang w:val="ru-RU"/>
+        </w:rPr>
+        <w:t>между итерациями, только между запусками модели</w:t>
+      </w:r>
+      <w:r>
+        <w:rPr>
+          <w:lang w:val="ru-RU"/>
+        </w:rPr>
+        <w:t>.</w:t>
+      </w:r>
+    </w:p>
+    <w:p>
+      <w:pPr>
+        <w:ind w:firstLine="426"/>
+        <w:rPr>
+          <w:lang w:val="ru-RU"/>
+        </w:rPr>
+      </w:pPr>
+      <w:r>
+        <w:rPr>
+          <w:lang w:val="ru-RU"/>
+        </w:rPr>
+        <w:t xml:space="preserve">Каждую итерацию все здоровые люди восстанавливают 5 очков здоровья до максимума в 100. </w:t>
+      </w:r>
+      <w:r>
+        <w:rPr>
+          <w:lang w:val="ru-RU"/>
+        </w:rPr>
+        <w:t>Если возле здорового человека в радиусе заражения оказывается зомби, его здоровье во время итерации падает на (</w:t>
+      </w:r>
+      <w:r>
+        <w:rPr>
+          <w:i/>
+        </w:rPr>
+        <w:t>strength</w:t>
+      </w:r>
+      <w:r>
+        <w:rPr>
+          <w:lang w:val="ru-RU"/>
+        </w:rPr>
+        <w:t xml:space="preserve"> - </w:t>
+      </w:r>
+      <w:r>
+        <w:rPr>
+          <w:i/>
+        </w:rPr>
+        <w:t>immunity</w:t>
+      </w:r>
+      <w:r>
+        <w:rPr>
+          <w:lang w:val="ru-RU"/>
+        </w:rPr>
+        <w:t>)</w:t>
+      </w:r>
+      <w:r>
+        <w:rPr>
+          <w:lang w:val="ru-RU"/>
+        </w:rPr>
+        <w:t xml:space="preserve"> </w:t>
+      </w:r>
+      <w:r>
+        <w:rPr>
+          <w:lang w:val="ru-RU"/>
+        </w:rPr>
+        <w:t>очков (минимум 0).</w:t>
+      </w:r>
+    </w:p>
+    <w:p>
+      <w:pPr>
+        <w:ind w:firstLine="426"/>
+        <w:rPr>
+          <w:lang w:val="ru-RU"/>
+        </w:rPr>
+      </w:pPr>
+      <w:r>
+        <w:rPr>
+          <w:lang w:val="ru-RU"/>
+        </w:rPr>
+        <w:t xml:space="preserve">С помощью генетического алгоритма вывести </w:t>
+      </w:r>
+      <w:r>
+        <w:rPr>
+          <w:lang w:val="ru-RU"/>
+        </w:rPr>
+        <w:t>зомби-</w:t>
+      </w:r>
+      <w:r>
+        <w:rPr>
+          <w:lang w:val="ru-RU"/>
+        </w:rPr>
+        <w:t xml:space="preserve">вирус </w:t>
+      </w:r>
+      <w:r>
+        <w:rPr>
+          <w:lang w:val="ru-RU"/>
+        </w:rPr>
+        <w:t>превращающий в зомби максимальное количество людей</w:t>
       </w:r>
       <w:r>
         <w:rPr>

</xml_diff>

<commit_message>
- added final tasks
</commit_message>
<xml_diff>
--- a/Autumn/Common/Задачи.docx
+++ b/Autumn/Common/Задачи.docx
@@ -3109,13 +3109,7 @@
           <w:lang w:val="ru-RU"/>
         </w:rPr>
         <w:lastRenderedPageBreak/>
-        <w:t>падает до 0 или ниже, человек становится зомби</w:t>
-      </w:r>
-      <w:r>
-        <w:rPr>
-          <w:lang w:val="ru-RU"/>
-        </w:rPr>
-        <w:t>.</w:t>
+        <w:t>падает до 0 или ниже, человек становится зомби.</w:t>
       </w:r>
       <w:r>
         <w:rPr>
@@ -3277,15 +3271,7 @@
         <w:rPr>
           <w:lang w:val="ru-RU"/>
         </w:rPr>
-        <w:t>- Время жизн</w:t>
-      </w:r>
-      <w:bookmarkStart w:id="0" w:name="_GoBack"/>
-      <w:bookmarkEnd w:id="0"/>
-      <w:r>
-        <w:rPr>
-          <w:lang w:val="ru-RU"/>
-        </w:rPr>
-        <w:t>и</w:t>
+        <w:t>- Время жизни</w:t>
       </w:r>
       <w:r>
         <w:rPr>
@@ -3339,19 +3325,7 @@
             <w:rPr>
               <w:rFonts w:ascii="Cambria Math" w:hAnsi="Cambria Math"/>
             </w:rPr>
-            <m:t>life∙(k1∙</m:t>
-          </m:r>
-          <m:r>
-            <w:rPr>
-              <w:rFonts w:ascii="Cambria Math" w:hAnsi="Cambria Math"/>
-            </w:rPr>
-            <m:t>radius</m:t>
-          </m:r>
-          <m:r>
-            <w:rPr>
-              <w:rFonts w:ascii="Cambria Math" w:hAnsi="Cambria Math"/>
-            </w:rPr>
-            <m:t>+k2∙strength)=k3</m:t>
+            <m:t>life∙(k1∙radius+k2∙strength)=k3</m:t>
           </m:r>
         </m:oMath>
       </m:oMathPara>
@@ -3528,6 +3502,495 @@
         </w:rPr>
         <w:t>.</w:t>
       </w:r>
+    </w:p>
+    <w:p>
+      <w:pPr>
+        <w:pStyle w:val="ListParagraph"/>
+        <w:numPr>
+          <w:ilvl w:val="0"/>
+          <w:numId w:val="1"/>
+        </w:numPr>
+        <w:ind w:left="0" w:firstLine="360"/>
+        <w:rPr>
+          <w:lang w:val="ru-RU"/>
+        </w:rPr>
+      </w:pPr>
+      <w:r>
+        <w:rPr>
+          <w:lang w:val="ru-RU"/>
+        </w:rPr>
+        <w:t xml:space="preserve">Построить и обучить искусственную нейронную сеть для аппроксимации функции трёх переменных (например, </w:t>
+      </w:r>
+      <m:oMath>
+        <m:r>
+          <w:rPr>
+            <w:rFonts w:ascii="Cambria Math" w:hAnsi="Cambria Math"/>
+            <w:lang w:val="ru-RU"/>
+          </w:rPr>
+          <m:t>f</m:t>
+        </m:r>
+        <m:d>
+          <m:dPr>
+            <m:ctrlPr>
+              <w:rPr>
+                <w:rFonts w:ascii="Cambria Math" w:hAnsi="Cambria Math"/>
+                <w:i/>
+                <w:lang w:val="ru-RU"/>
+              </w:rPr>
+            </m:ctrlPr>
+          </m:dPr>
+          <m:e>
+            <m:r>
+              <w:rPr>
+                <w:rFonts w:ascii="Cambria Math" w:hAnsi="Cambria Math"/>
+                <w:lang w:val="ru-RU"/>
+              </w:rPr>
+              <m:t>x,y,z</m:t>
+            </m:r>
+          </m:e>
+        </m:d>
+        <m:r>
+          <w:rPr>
+            <w:rFonts w:ascii="Cambria Math" w:hAnsi="Cambria Math"/>
+            <w:lang w:val="ru-RU"/>
+          </w:rPr>
+          <m:t>=</m:t>
+        </m:r>
+        <m:sSup>
+          <m:sSupPr>
+            <m:ctrlPr>
+              <w:rPr>
+                <w:rFonts w:ascii="Cambria Math" w:hAnsi="Cambria Math"/>
+                <w:i/>
+                <w:lang w:val="ru-RU"/>
+              </w:rPr>
+            </m:ctrlPr>
+          </m:sSupPr>
+          <m:e>
+            <m:r>
+              <w:rPr>
+                <w:rFonts w:ascii="Cambria Math" w:hAnsi="Cambria Math"/>
+                <w:lang w:val="ru-RU"/>
+              </w:rPr>
+              <m:t>e</m:t>
+            </m:r>
+          </m:e>
+          <m:sup>
+            <m:r>
+              <w:rPr>
+                <w:rFonts w:ascii="Cambria Math" w:hAnsi="Cambria Math"/>
+                <w:lang w:val="ru-RU"/>
+              </w:rPr>
+              <m:t>x+y+z</m:t>
+            </m:r>
+          </m:sup>
+        </m:sSup>
+      </m:oMath>
+      <w:r>
+        <w:rPr>
+          <w:rFonts w:eastAsiaTheme="minorEastAsia"/>
+          <w:lang w:val="ru-RU"/>
+        </w:rPr>
+        <w:t xml:space="preserve">или </w:t>
+      </w:r>
+      <m:oMath>
+        <m:r>
+          <w:rPr>
+            <w:rFonts w:ascii="Cambria Math" w:eastAsiaTheme="minorEastAsia" w:hAnsi="Cambria Math"/>
+            <w:lang w:val="ru-RU"/>
+          </w:rPr>
+          <m:t>f</m:t>
+        </m:r>
+        <m:d>
+          <m:dPr>
+            <m:ctrlPr>
+              <w:rPr>
+                <w:rFonts w:ascii="Cambria Math" w:eastAsiaTheme="minorEastAsia" w:hAnsi="Cambria Math"/>
+                <w:i/>
+                <w:lang w:val="ru-RU"/>
+              </w:rPr>
+            </m:ctrlPr>
+          </m:dPr>
+          <m:e>
+            <m:r>
+              <w:rPr>
+                <w:rFonts w:ascii="Cambria Math" w:eastAsiaTheme="minorEastAsia" w:hAnsi="Cambria Math"/>
+                <w:lang w:val="ru-RU"/>
+              </w:rPr>
+              <m:t>x,y,z</m:t>
+            </m:r>
+          </m:e>
+        </m:d>
+        <m:r>
+          <w:rPr>
+            <w:rFonts w:ascii="Cambria Math" w:eastAsiaTheme="minorEastAsia" w:hAnsi="Cambria Math"/>
+            <w:lang w:val="ru-RU"/>
+          </w:rPr>
+          <m:t>=</m:t>
+        </m:r>
+        <m:f>
+          <m:fPr>
+            <m:ctrlPr>
+              <w:rPr>
+                <w:rFonts w:ascii="Cambria Math" w:eastAsiaTheme="minorEastAsia" w:hAnsi="Cambria Math"/>
+                <w:i/>
+                <w:lang w:val="ru-RU"/>
+              </w:rPr>
+            </m:ctrlPr>
+          </m:fPr>
+          <m:num>
+            <m:r>
+              <m:rPr>
+                <m:sty m:val="p"/>
+              </m:rPr>
+              <w:rPr>
+                <w:rFonts w:ascii="Cambria Math" w:eastAsiaTheme="minorEastAsia" w:hAnsi="Cambria Math"/>
+                <w:lang w:val="ru-RU"/>
+              </w:rPr>
+              <m:t>sin⁡</m:t>
+            </m:r>
+            <m:r>
+              <w:rPr>
+                <w:rFonts w:ascii="Cambria Math" w:eastAsiaTheme="minorEastAsia" w:hAnsi="Cambria Math"/>
+                <w:lang w:val="ru-RU"/>
+              </w:rPr>
+              <m:t>(x*y)</m:t>
+            </m:r>
+          </m:num>
+          <m:den>
+            <m:r>
+              <w:rPr>
+                <w:rFonts w:ascii="Cambria Math" w:eastAsiaTheme="minorEastAsia" w:hAnsi="Cambria Math"/>
+                <w:lang w:val="ru-RU"/>
+              </w:rPr>
+              <m:t>z</m:t>
+            </m:r>
+          </m:den>
+        </m:f>
+      </m:oMath>
+      <w:r>
+        <w:rPr>
+          <w:rFonts w:eastAsiaTheme="minorEastAsia"/>
+          <w:lang w:val="ru-RU"/>
+        </w:rPr>
+        <w:t xml:space="preserve">). </w:t>
+      </w:r>
+      <w:r>
+        <w:rPr>
+          <w:rFonts w:eastAsiaTheme="minorEastAsia"/>
+          <w:lang w:val="ru-RU"/>
+        </w:rPr>
+        <w:t>Структура сети, число внутренних слоёв, число нейронов в каждом слое и алгоритм обучения сети на усмотрение студента.</w:t>
+      </w:r>
+    </w:p>
+    <w:p>
+      <w:pPr>
+        <w:pStyle w:val="ListParagraph"/>
+        <w:numPr>
+          <w:ilvl w:val="0"/>
+          <w:numId w:val="1"/>
+        </w:numPr>
+        <w:ind w:left="0" w:firstLine="360"/>
+        <w:rPr>
+          <w:lang w:val="ru-RU"/>
+        </w:rPr>
+      </w:pPr>
+      <w:r>
+        <w:rPr>
+          <w:rFonts w:eastAsiaTheme="minorEastAsia"/>
+          <w:lang w:val="ru-RU"/>
+        </w:rPr>
+        <w:t>Реализовать набор из следующих функций и показать их работоспособность:</w:t>
+      </w:r>
+    </w:p>
+    <w:p>
+      <w:pPr>
+        <w:pStyle w:val="ListParagraph"/>
+        <w:numPr>
+          <w:ilvl w:val="0"/>
+          <w:numId w:val="6"/>
+        </w:numPr>
+      </w:pPr>
+      <w:r>
+        <w:t xml:space="preserve">void* </w:t>
+      </w:r>
+      <w:proofErr w:type="spellStart"/>
+      <w:r>
+        <w:t>myMalloc</w:t>
+      </w:r>
+      <w:proofErr w:type="spellEnd"/>
+      <w:r>
+        <w:t>(</w:t>
+      </w:r>
+      <w:proofErr w:type="spellStart"/>
+      <w:r>
+        <w:t>size_t</w:t>
+      </w:r>
+      <w:proofErr w:type="spellEnd"/>
+      <w:r>
+        <w:t xml:space="preserve"> size) – </w:t>
+      </w:r>
+      <w:r>
+        <w:rPr>
+          <w:lang w:val="ru-RU"/>
+        </w:rPr>
+        <w:t>анало</w:t>
+      </w:r>
+      <w:r>
+        <w:rPr>
+          <w:lang w:val="ru-RU"/>
+        </w:rPr>
+        <w:t>г</w:t>
+      </w:r>
+      <w:r>
+        <w:t xml:space="preserve"> </w:t>
+      </w:r>
+      <w:r>
+        <w:rPr>
+          <w:lang w:val="ru-RU"/>
+        </w:rPr>
+        <w:t>функции</w:t>
+      </w:r>
+      <w:r>
+        <w:t xml:space="preserve"> </w:t>
+      </w:r>
+      <w:proofErr w:type="spellStart"/>
+      <w:r>
+        <w:t>malloc</w:t>
+      </w:r>
+      <w:proofErr w:type="spellEnd"/>
+    </w:p>
+    <w:p>
+      <w:pPr>
+        <w:pStyle w:val="ListParagraph"/>
+        <w:numPr>
+          <w:ilvl w:val="0"/>
+          <w:numId w:val="6"/>
+        </w:numPr>
+      </w:pPr>
+      <w:r>
+        <w:t xml:space="preserve">void </w:t>
+      </w:r>
+      <w:proofErr w:type="spellStart"/>
+      <w:r>
+        <w:t>myFree</w:t>
+      </w:r>
+      <w:proofErr w:type="spellEnd"/>
+      <w:r>
+        <w:t xml:space="preserve">(void* </w:t>
+      </w:r>
+      <w:proofErr w:type="spellStart"/>
+      <w:r>
+        <w:t>ptr</w:t>
+      </w:r>
+      <w:proofErr w:type="spellEnd"/>
+      <w:r>
+        <w:t xml:space="preserve">) – </w:t>
+      </w:r>
+      <w:r>
+        <w:rPr>
+          <w:lang w:val="ru-RU"/>
+        </w:rPr>
+        <w:t>аналог</w:t>
+      </w:r>
+      <w:r>
+        <w:t xml:space="preserve"> </w:t>
+      </w:r>
+      <w:r>
+        <w:rPr>
+          <w:lang w:val="ru-RU"/>
+        </w:rPr>
+        <w:t>функции</w:t>
+      </w:r>
+      <w:r>
+        <w:t xml:space="preserve"> </w:t>
+      </w:r>
+      <w:r>
+        <w:t>free</w:t>
+      </w:r>
+    </w:p>
+    <w:p>
+      <w:pPr>
+        <w:pStyle w:val="ListParagraph"/>
+        <w:numPr>
+          <w:ilvl w:val="0"/>
+          <w:numId w:val="6"/>
+        </w:numPr>
+      </w:pPr>
+      <w:r>
+        <w:t xml:space="preserve">void* </w:t>
+      </w:r>
+      <w:proofErr w:type="spellStart"/>
+      <w:r>
+        <w:t>myRealloc</w:t>
+      </w:r>
+      <w:proofErr w:type="spellEnd"/>
+      <w:r>
+        <w:t xml:space="preserve">(void* </w:t>
+      </w:r>
+      <w:proofErr w:type="spellStart"/>
+      <w:r>
+        <w:t>ptr</w:t>
+      </w:r>
+      <w:proofErr w:type="spellEnd"/>
+      <w:r>
+        <w:t xml:space="preserve">) – </w:t>
+      </w:r>
+      <w:r>
+        <w:rPr>
+          <w:lang w:val="ru-RU"/>
+        </w:rPr>
+        <w:t>аналог</w:t>
+      </w:r>
+      <w:r>
+        <w:t xml:space="preserve"> </w:t>
+      </w:r>
+      <w:r>
+        <w:rPr>
+          <w:lang w:val="ru-RU"/>
+        </w:rPr>
+        <w:t>функции</w:t>
+      </w:r>
+      <w:r>
+        <w:t xml:space="preserve"> </w:t>
+      </w:r>
+      <w:proofErr w:type="spellStart"/>
+      <w:r>
+        <w:t>realloc</w:t>
+      </w:r>
+      <w:proofErr w:type="spellEnd"/>
+    </w:p>
+    <w:p>
+      <w:pPr>
+        <w:pStyle w:val="ListParagraph"/>
+        <w:numPr>
+          <w:ilvl w:val="0"/>
+          <w:numId w:val="6"/>
+        </w:numPr>
+        <w:rPr>
+          <w:lang w:val="ru-RU"/>
+        </w:rPr>
+      </w:pPr>
+      <w:r>
+        <w:t>void</w:t>
+      </w:r>
+      <w:r>
+        <w:rPr>
+          <w:lang w:val="ru-RU"/>
+        </w:rPr>
+        <w:t xml:space="preserve"> </w:t>
+      </w:r>
+      <w:proofErr w:type="spellStart"/>
+      <w:r>
+        <w:t>init</w:t>
+      </w:r>
+      <w:proofErr w:type="spellEnd"/>
+      <w:r>
+        <w:rPr>
+          <w:lang w:val="ru-RU"/>
+        </w:rPr>
+        <w:t xml:space="preserve">() – </w:t>
+      </w:r>
+      <w:r>
+        <w:rPr>
+          <w:lang w:val="ru-RU"/>
+        </w:rPr>
+        <w:t>вспомогательная функция, инициализирующая необходимые структуры данных</w:t>
+      </w:r>
+    </w:p>
+    <w:p>
+      <w:pPr>
+        <w:pStyle w:val="ListParagraph"/>
+        <w:ind w:left="0" w:firstLine="360"/>
+        <w:rPr>
+          <w:lang w:val="ru-RU"/>
+        </w:rPr>
+      </w:pPr>
+      <w:r>
+        <w:rPr>
+          <w:lang w:val="ru-RU"/>
+        </w:rPr>
+        <w:t xml:space="preserve">В функции </w:t>
+      </w:r>
+      <w:proofErr w:type="spellStart"/>
+      <w:r>
+        <w:t>init</w:t>
+      </w:r>
+      <w:proofErr w:type="spellEnd"/>
+      <w:r>
+        <w:rPr>
+          <w:lang w:val="ru-RU"/>
+        </w:rPr>
+        <w:t xml:space="preserve">() </w:t>
+      </w:r>
+      <w:r>
+        <w:rPr>
+          <w:lang w:val="ru-RU"/>
+        </w:rPr>
+        <w:t>происходит выделение большой области динамической памяти штатными средствами. Выделение памяти в реализуемых функциях должно происходить в этой области.</w:t>
+      </w:r>
+      <w:r>
+        <w:rPr>
+          <w:lang w:val="ru-RU"/>
+        </w:rPr>
+        <w:t xml:space="preserve"> За пределами функции </w:t>
+      </w:r>
+      <w:proofErr w:type="spellStart"/>
+      <w:r>
+        <w:t>init</w:t>
+      </w:r>
+      <w:proofErr w:type="spellEnd"/>
+      <w:r>
+        <w:rPr>
+          <w:lang w:val="ru-RU"/>
+        </w:rPr>
+        <w:t xml:space="preserve">() </w:t>
+      </w:r>
+      <w:r>
+        <w:rPr>
+          <w:lang w:val="ru-RU"/>
+        </w:rPr>
+        <w:t xml:space="preserve">нельзя использовать функции </w:t>
+      </w:r>
+      <w:proofErr w:type="spellStart"/>
+      <w:r>
+        <w:t>malloc</w:t>
+      </w:r>
+      <w:proofErr w:type="spellEnd"/>
+      <w:r>
+        <w:rPr>
+          <w:lang w:val="ru-RU"/>
+        </w:rPr>
+        <w:t xml:space="preserve">, </w:t>
+      </w:r>
+      <w:proofErr w:type="spellStart"/>
+      <w:r>
+        <w:t>realloc</w:t>
+      </w:r>
+      <w:proofErr w:type="spellEnd"/>
+      <w:r>
+        <w:rPr>
+          <w:lang w:val="ru-RU"/>
+        </w:rPr>
+        <w:t xml:space="preserve"> </w:t>
+      </w:r>
+      <w:r>
+        <w:rPr>
+          <w:lang w:val="ru-RU"/>
+        </w:rPr>
+        <w:t xml:space="preserve">и </w:t>
+      </w:r>
+      <w:r>
+        <w:t>free</w:t>
+      </w:r>
+      <w:r>
+        <w:rPr>
+          <w:lang w:val="ru-RU"/>
+        </w:rPr>
+        <w:t>.</w:t>
+      </w:r>
+      <w:bookmarkStart w:id="0" w:name="_GoBack"/>
+      <w:bookmarkEnd w:id="0"/>
     </w:p>
     <w:sectPr>
       <w:pgSz w:w="12240" w:h="15840"/>
@@ -4058,6 +4521,119 @@
       </w:rPr>
     </w:lvl>
   </w:abstractNum>
+  <w:abstractNum w:abstractNumId="5" w15:restartNumberingAfterBreak="0">
+    <w:nsid w:val="7A044419"/>
+    <w:multiLevelType w:val="hybridMultilevel"/>
+    <w:tmpl w:val="482C3020"/>
+    <w:lvl w:ilvl="0" w:tplc="04190001">
+      <w:start w:val="1"/>
+      <w:numFmt w:val="bullet"/>
+      <w:lvlText w:val=""/>
+      <w:lvlJc w:val="left"/>
+      <w:pPr>
+        <w:ind w:left="1080" w:hanging="360"/>
+      </w:pPr>
+      <w:rPr>
+        <w:rFonts w:ascii="Symbol" w:hAnsi="Symbol" w:hint="default"/>
+      </w:rPr>
+    </w:lvl>
+    <w:lvl w:ilvl="1" w:tplc="04190003" w:tentative="1">
+      <w:start w:val="1"/>
+      <w:numFmt w:val="bullet"/>
+      <w:lvlText w:val="o"/>
+      <w:lvlJc w:val="left"/>
+      <w:pPr>
+        <w:ind w:left="1800" w:hanging="360"/>
+      </w:pPr>
+      <w:rPr>
+        <w:rFonts w:ascii="Courier New" w:hAnsi="Courier New" w:cs="Courier New" w:hint="default"/>
+      </w:rPr>
+    </w:lvl>
+    <w:lvl w:ilvl="2" w:tplc="04190005" w:tentative="1">
+      <w:start w:val="1"/>
+      <w:numFmt w:val="bullet"/>
+      <w:lvlText w:val=""/>
+      <w:lvlJc w:val="left"/>
+      <w:pPr>
+        <w:ind w:left="2520" w:hanging="360"/>
+      </w:pPr>
+      <w:rPr>
+        <w:rFonts w:ascii="Wingdings" w:hAnsi="Wingdings" w:hint="default"/>
+      </w:rPr>
+    </w:lvl>
+    <w:lvl w:ilvl="3" w:tplc="04190001" w:tentative="1">
+      <w:start w:val="1"/>
+      <w:numFmt w:val="bullet"/>
+      <w:lvlText w:val=""/>
+      <w:lvlJc w:val="left"/>
+      <w:pPr>
+        <w:ind w:left="3240" w:hanging="360"/>
+      </w:pPr>
+      <w:rPr>
+        <w:rFonts w:ascii="Symbol" w:hAnsi="Symbol" w:hint="default"/>
+      </w:rPr>
+    </w:lvl>
+    <w:lvl w:ilvl="4" w:tplc="04190003" w:tentative="1">
+      <w:start w:val="1"/>
+      <w:numFmt w:val="bullet"/>
+      <w:lvlText w:val="o"/>
+      <w:lvlJc w:val="left"/>
+      <w:pPr>
+        <w:ind w:left="3960" w:hanging="360"/>
+      </w:pPr>
+      <w:rPr>
+        <w:rFonts w:ascii="Courier New" w:hAnsi="Courier New" w:cs="Courier New" w:hint="default"/>
+      </w:rPr>
+    </w:lvl>
+    <w:lvl w:ilvl="5" w:tplc="04190005" w:tentative="1">
+      <w:start w:val="1"/>
+      <w:numFmt w:val="bullet"/>
+      <w:lvlText w:val=""/>
+      <w:lvlJc w:val="left"/>
+      <w:pPr>
+        <w:ind w:left="4680" w:hanging="360"/>
+      </w:pPr>
+      <w:rPr>
+        <w:rFonts w:ascii="Wingdings" w:hAnsi="Wingdings" w:hint="default"/>
+      </w:rPr>
+    </w:lvl>
+    <w:lvl w:ilvl="6" w:tplc="04190001" w:tentative="1">
+      <w:start w:val="1"/>
+      <w:numFmt w:val="bullet"/>
+      <w:lvlText w:val=""/>
+      <w:lvlJc w:val="left"/>
+      <w:pPr>
+        <w:ind w:left="5400" w:hanging="360"/>
+      </w:pPr>
+      <w:rPr>
+        <w:rFonts w:ascii="Symbol" w:hAnsi="Symbol" w:hint="default"/>
+      </w:rPr>
+    </w:lvl>
+    <w:lvl w:ilvl="7" w:tplc="04190003" w:tentative="1">
+      <w:start w:val="1"/>
+      <w:numFmt w:val="bullet"/>
+      <w:lvlText w:val="o"/>
+      <w:lvlJc w:val="left"/>
+      <w:pPr>
+        <w:ind w:left="6120" w:hanging="360"/>
+      </w:pPr>
+      <w:rPr>
+        <w:rFonts w:ascii="Courier New" w:hAnsi="Courier New" w:cs="Courier New" w:hint="default"/>
+      </w:rPr>
+    </w:lvl>
+    <w:lvl w:ilvl="8" w:tplc="04190005" w:tentative="1">
+      <w:start w:val="1"/>
+      <w:numFmt w:val="bullet"/>
+      <w:lvlText w:val=""/>
+      <w:lvlJc w:val="left"/>
+      <w:pPr>
+        <w:ind w:left="6840" w:hanging="360"/>
+      </w:pPr>
+      <w:rPr>
+        <w:rFonts w:ascii="Wingdings" w:hAnsi="Wingdings" w:hint="default"/>
+      </w:rPr>
+    </w:lvl>
+  </w:abstractNum>
   <w:num w:numId="1">
     <w:abstractNumId w:val="2"/>
   </w:num>
@@ -4072,6 +4648,9 @@
   </w:num>
   <w:num w:numId="5">
     <w:abstractNumId w:val="3"/>
+  </w:num>
+  <w:num w:numId="6">
+    <w:abstractNumId w:val="5"/>
   </w:num>
 </w:numbering>
 </file>

</xml_diff>